<commit_message>
ahora la colucion final muestra el recinto completo
</commit_message>
<xml_diff>
--- a/Solemne2_Alvarez,Flores.docx
+++ b/Solemne2_Alvarez,Flores.docx
@@ -655,7 +655,7 @@
           <w:rFonts w:cs="Times New Roman" w:ascii="Times New Roman" w:hAnsi="Times New Roman"/>
           <w:lang w:val="es-ES"/>
         </w:rPr>
-        <w:t xml:space="preserve">Donde X señala los lugares ocupables por las personas. </w:t>
+        <w:t>Donde X señala los lugares ocupables por las personas.</w:t>
       </w:r>
     </w:p>
     <w:p>
@@ -728,17 +728,21 @@
       <w:pPr>
         <w:pStyle w:val="Normal"/>
         <w:jc w:val="both"/>
-        <w:rPr>
-          <w:rFonts w:ascii="Times New Roman" w:hAnsi="Times New Roman" w:cs="Times New Roman"/>
-          <w:lang w:val="es-ES"/>
-        </w:rPr>
-      </w:pPr>
-      <w:r>
-        <w:rPr>
-          <w:rFonts w:cs="Times New Roman" w:ascii="Times New Roman" w:hAnsi="Times New Roman"/>
-          <w:lang w:val="es-ES"/>
-        </w:rPr>
-        <w:t>El uso de algoritmos genéticos conlleva el uso de poblaciones de mutaciones que, según los principios de Darwin, tomarán en cuenta que son limitados, se pueden reproducir, mutar, etcétera. Como se pueden controlar los atributos de dichas generaciones, se deberá usar una población inicial de 50 soluciones, con una mutación del 5% y con 100 generaciones que se vayan procreando.</w:t>
+        <w:rPr/>
+      </w:pPr>
+      <w:r>
+        <w:rPr>
+          <w:rFonts w:cs="Times New Roman" w:ascii="Times New Roman" w:hAnsi="Times New Roman"/>
+          <w:lang w:val="es-ES"/>
+        </w:rPr>
+        <w:t xml:space="preserve">El uso de algoritmos genéticos conlleva el uso de poblaciones de mutaciones que, según los principios de Darwin, tomarán en cuenta que son limitados, se pueden reproducir, mutar, etcétera. Como se pueden controlar los atributos de dichas generaciones, se deberá usar una población inicial de 50 soluciones, con una mutación del 5% y con 100 generaciones que se vayan procreando. </w:t>
+      </w:r>
+      <w:r>
+        <w:rPr>
+          <w:rFonts w:cs="Times New Roman" w:ascii="Times New Roman" w:hAnsi="Times New Roman"/>
+          <w:lang w:val="es-ES"/>
+        </w:rPr>
+        <w:t>Los atributos mencionados pueden cambiar según lo necesite el usuario que utilice el programa y los requisitos que se pidan.</w:t>
       </w:r>
     </w:p>
     <w:p>
@@ -864,7 +868,7 @@
         <w:rPr/>
         <w:drawing>
           <wp:inline distT="0" distB="0" distL="0" distR="0">
-            <wp:extent cx="2357755" cy="2080260"/>
+            <wp:extent cx="2510790" cy="2215515"/>
             <wp:effectExtent l="0" t="0" r="0" b="0"/>
             <wp:docPr id="1" name="Imagen 1" descr=""/>
             <wp:cNvGraphicFramePr>
@@ -888,7 +892,7 @@
                   <pic:spPr bwMode="auto">
                     <a:xfrm>
                       <a:off x="0" y="0"/>
-                      <a:ext cx="2357755" cy="2080260"/>
+                      <a:ext cx="2510790" cy="2215515"/>
                     </a:xfrm>
                     <a:prstGeom prst="rect">
                       <a:avLst/>
@@ -943,14 +947,11 @@
       <w:pPr>
         <w:pStyle w:val="Normal"/>
         <w:jc w:val="both"/>
-        <w:rPr>
-          <w:rFonts w:ascii="Times New Roman" w:hAnsi="Times New Roman" w:cs="Times New Roman"/>
-          <w:lang w:val="es-ES"/>
-        </w:rPr>
+        <w:rPr/>
       </w:pPr>
       <w:r>
         <w:drawing>
-          <wp:anchor behindDoc="0" distT="0" distB="0" distL="0" distR="0" simplePos="0" locked="0" layoutInCell="1" allowOverlap="1" relativeHeight="2">
+          <wp:anchor behindDoc="0" distT="0" distB="0" distL="0" distR="0" simplePos="0" locked="0" layoutInCell="1" allowOverlap="1" relativeHeight="3">
             <wp:simplePos x="0" y="0"/>
             <wp:positionH relativeFrom="column">
               <wp:align>center</wp:align>
@@ -958,7 +959,7 @@
             <wp:positionV relativeFrom="paragraph">
               <wp:posOffset>635</wp:posOffset>
             </wp:positionV>
-            <wp:extent cx="3110230" cy="1673225"/>
+            <wp:extent cx="3110230" cy="1685925"/>
             <wp:effectExtent l="0" t="0" r="0" b="0"/>
             <wp:wrapSquare wrapText="bothSides"/>
             <wp:docPr id="2" name="Imagen2" descr=""/>
@@ -983,7 +984,7 @@
                   <pic:spPr bwMode="auto">
                     <a:xfrm>
                       <a:off x="0" y="0"/>
-                      <a:ext cx="3110230" cy="1673225"/>
+                      <a:ext cx="3110230" cy="1685925"/>
                     </a:xfrm>
                     <a:prstGeom prst="rect">
                       <a:avLst/>
@@ -1000,14 +1001,14 @@
           <w:rFonts w:cs="Times New Roman" w:ascii="Times New Roman" w:hAnsi="Times New Roman"/>
           <w:lang w:val="es-ES"/>
         </w:rPr>
-        <w:t>T</w:t>
-      </w:r>
-      <w:r>
-        <w:rPr>
-          <w:rFonts w:cs="Times New Roman" w:ascii="Times New Roman" w:hAnsi="Times New Roman"/>
-          <w:lang w:val="es-ES"/>
-        </w:rPr>
-        <w:t>eniendo la ubicación de las personas en los lugares marcados con un número 1 y los 0 representando espacios vacíos.</w:t>
+        <w:t xml:space="preserve">Teniendo la ubicación de las personas en los lugares marcados con un número 1 y los 0 representando espacios vacíos. </w:t>
+      </w:r>
+      <w:r>
+        <w:rPr>
+          <w:rFonts w:cs="Times New Roman" w:ascii="Times New Roman" w:hAnsi="Times New Roman"/>
+          <w:lang w:val="es-ES"/>
+        </w:rPr>
+        <w:t>También se utiliza la simbología mencionada del mapa.</w:t>
       </w:r>
     </w:p>
     <w:p>
@@ -1920,6 +1921,22 @@
       <w:lang w:val="es-ES"/>
     </w:rPr>
   </w:style>
+  <w:style w:type="character" w:styleId="ListLabel5">
+    <w:name w:val="ListLabel 5"/>
+    <w:qFormat/>
+    <w:rPr>
+      <w:rFonts w:ascii="Times New Roman" w:hAnsi="Times New Roman" w:cs="Times New Roman"/>
+      <w:lang w:val="es-ES"/>
+    </w:rPr>
+  </w:style>
+  <w:style w:type="character" w:styleId="ListLabel6">
+    <w:name w:val="ListLabel 6"/>
+    <w:qFormat/>
+    <w:rPr>
+      <w:rFonts w:ascii="Times New Roman" w:hAnsi="Times New Roman" w:cs="Times New Roman"/>
+      <w:lang w:val="es-ES"/>
+    </w:rPr>
+  </w:style>
   <w:style w:type="paragraph" w:styleId="Ttulo">
     <w:name w:val="Título"/>
     <w:basedOn w:val="Normal"/>

</xml_diff>